<commit_message>
Add the latest output
</commit_message>
<xml_diff>
--- a/Output/output_simulations_20220329.docx
+++ b/Output/output_simulations_20220329.docx
@@ -362,7 +362,7 @@
       </w:r>
       <w:r>
         <w:rPr/>
-        <w:t>The transformation scales increasing the age from 80 years to 160 years</w:t>
+        <w:t>The transformation scales increasing the age from 85 years to 170 years</w:t>
       </w:r>
     </w:p>
     <w:p>
@@ -1134,6 +1134,22 @@
       </w:pPr>
       <w:r>
         <w:rPr/>
+      </w:r>
+    </w:p>
+    <w:p>
+      <w:pPr>
+        <w:pStyle w:val="Normal"/>
+        <w:bidi w:val="0"/>
+        <w:jc w:val="left"/>
+        <w:rPr/>
+      </w:pPr>
+      <w:r>
+        <w:rPr/>
+        <w:t xml:space="preserve">        </w:t>
+      </w:r>
+      <w:r>
+        <w:rPr/>
+        <w:t>--------------------------------------------------------------------------------------</w:t>
       </w:r>
     </w:p>
     <w:sectPr>

</xml_diff>

<commit_message>
Add latest output file
</commit_message>
<xml_diff>
--- a/Output/output_simulations_20220329.docx
+++ b/Output/output_simulations_20220329.docx
@@ -11,17 +11,6 @@
       </w:pPr>
       <w:r>
         <w:rPr/>
-      </w:r>
-    </w:p>
-    <w:p>
-      <w:pPr>
-        <w:pStyle w:val="Normal"/>
-        <w:bidi w:val="0"/>
-        <w:jc w:val="left"/>
-        <w:rPr/>
-      </w:pPr>
-      <w:r>
-        <w:rPr/>
         <w:t xml:space="preserve">        </w:t>
       </w:r>
       <w:r>
@@ -265,7 +254,7 @@
       </w:pPr>
       <w:r>
         <w:rPr/>
-        <w:t>/scratch/borgqvist/Dropbox/Work/Projects/symmetry_based_model_selsection_carcinogenesis/Code/symmetry_toolbox.py:185: RuntimeWarning: overflow encountered in exp</w:t>
+        <w:t>/scratch/borgqvist/Dropbox/Work/Projects/symmetry_based_model_selsection_carcinogenesis/Code/symmetry_toolbox.py:180: RuntimeWarning: overflow encountered in exp</w:t>
       </w:r>
     </w:p>
     <w:p>
@@ -443,39 +432,39 @@
       </w:r>
       <w:r>
         <w:rPr/>
-        <w:t>The IM-III myeloma:     epsilon_IM_III_myeloma  =       0.767368329872</w:t>
-      </w:r>
-    </w:p>
-    <w:p>
-      <w:pPr>
-        <w:pStyle w:val="Normal"/>
-        <w:bidi w:val="0"/>
-        <w:jc w:val="left"/>
-        <w:rPr/>
-      </w:pPr>
-      <w:r>
-        <w:rPr/>
-        <w:t xml:space="preserve">                </w:t>
-      </w:r>
-      <w:r>
-        <w:rPr/>
-        <w:t>The IM-III colon:       epsilon_IM_III_colon    =       0.650429833712</w:t>
-      </w:r>
-    </w:p>
-    <w:p>
-      <w:pPr>
-        <w:pStyle w:val="Normal"/>
-        <w:bidi w:val="0"/>
-        <w:jc w:val="left"/>
-        <w:rPr/>
-      </w:pPr>
-      <w:r>
-        <w:rPr/>
-        <w:t xml:space="preserve">                </w:t>
-      </w:r>
-      <w:r>
-        <w:rPr/>
-        <w:t>The IM-III CML: epsilon_IM_III_CML      =       0.554786599426</w:t>
+        <w:t>The IM myeloma: epsilon_IM_myeloma      =       0.767368329872</w:t>
+      </w:r>
+    </w:p>
+    <w:p>
+      <w:pPr>
+        <w:pStyle w:val="Normal"/>
+        <w:bidi w:val="0"/>
+        <w:jc w:val="left"/>
+        <w:rPr/>
+      </w:pPr>
+      <w:r>
+        <w:rPr/>
+        <w:t xml:space="preserve">                </w:t>
+      </w:r>
+      <w:r>
+        <w:rPr/>
+        <w:t>The IM colon:   epsilon_IM_colon        =       0.650429833712</w:t>
+      </w:r>
+    </w:p>
+    <w:p>
+      <w:pPr>
+        <w:pStyle w:val="Normal"/>
+        <w:bidi w:val="0"/>
+        <w:jc w:val="left"/>
+        <w:rPr/>
+      </w:pPr>
+      <w:r>
+        <w:rPr/>
+        <w:t xml:space="preserve">                </w:t>
+      </w:r>
+      <w:r>
+        <w:rPr/>
+        <w:t>The IM CML:     epsilon_IM_CML  =       0.554786599426</w:t>
       </w:r>
     </w:p>
     <w:p>
@@ -637,7 +626,7 @@
       </w:r>
       <w:r>
         <w:rPr/>
-        <w:t>IM-III   myeloma:        epsilon_scale  =       0.767368329872</w:t>
+        <w:t>IM       myeloma:        epsilon_scale  =       0.767368329872</w:t>
       </w:r>
     </w:p>
     <w:p>
@@ -653,7 +642,7 @@
       </w:r>
       <w:r>
         <w:rPr/>
-        <w:t>IM-III   colon:  epsilon_scale  =       0.650429833712</w:t>
+        <w:t>IM       colon:  epsilon_scale  =       0.650429833712</w:t>
       </w:r>
     </w:p>
     <w:p>
@@ -669,7 +658,7 @@
       </w:r>
       <w:r>
         <w:rPr/>
-        <w:t>IM-III   CML:    epsilon_scale  =       0.554786599426</w:t>
+        <w:t>IM       CML:    epsilon_scale  =       0.554786599426</w:t>
       </w:r>
     </w:p>
     <w:p>
@@ -857,7 +846,7 @@
       </w:r>
       <w:r>
         <w:rPr/>
-        <w:t>IM-III</w:t>
+        <w:t>IM</w:t>
       </w:r>
     </w:p>
     <w:p>
@@ -884,7 +873,7 @@
       </w:r>
       <w:r>
         <w:rPr/>
-        <w:t>IM-III epsilon scale:   0.650</w:t>
+        <w:t>IM epsilon scale:       0.650</w:t>
       </w:r>
     </w:p>
     <w:p>
@@ -1046,7 +1035,7 @@
       </w:r>
       <w:r>
         <w:rPr/>
-        <w:t>IM-III, 0.3836842</w:t>
+        <w:t>IM,     0.3836842</w:t>
       </w:r>
     </w:p>
     <w:p>
@@ -1159,6 +1148,7 @@
       <w:pgNumType w:fmt="decimal"/>
       <w:formProt w:val="false"/>
       <w:textDirection w:val="lrTb"/>
+      <w:docGrid w:type="default" w:linePitch="100" w:charSpace="0"/>
     </w:sectPr>
   </w:body>
 </w:document>
@@ -1171,14 +1161,12 @@
       <w:rPr>
         <w:rFonts w:ascii="Liberation Serif" w:hAnsi="Liberation Serif" w:eastAsia="Noto Serif CJK SC" w:cs="Lohit Devanagari"/>
         <w:kern w:val="2"/>
-        <w:sz w:val="24"/>
         <w:szCs w:val="24"/>
         <w:lang w:val="en-GB" w:eastAsia="zh-CN" w:bidi="hi-IN"/>
       </w:rPr>
     </w:rPrDefault>
     <w:pPrDefault>
       <w:pPr>
-        <w:widowControl/>
         <w:suppressAutoHyphens w:val="true"/>
       </w:pPr>
     </w:pPrDefault>
@@ -1188,7 +1176,10 @@
     <w:qFormat/>
     <w:pPr>
       <w:widowControl/>
+      <w:suppressAutoHyphens w:val="true"/>
       <w:bidi w:val="0"/>
+      <w:spacing w:before="0" w:after="0"/>
+      <w:jc w:val="left"/>
     </w:pPr>
     <w:rPr>
       <w:rFonts w:ascii="Liberation Serif" w:hAnsi="Liberation Serif" w:eastAsia="Noto Serif CJK SC" w:cs="Lohit Devanagari"/>

</xml_diff>